<commit_message>
jump-game slides and complexity
</commit_message>
<xml_diff>
--- a/jump-game/jump-game.docx
+++ b/jump-game/jump-game.docx
@@ -128,23 +128,7 @@
           <w:sz w:val="18"/>
           <w:szCs w:val="18"/>
         </w:rPr>
-        <w:t xml:space="preserve"> </w:t>
-      </w:r>
-      <w:proofErr w:type="spellStart"/>
-      <w:r>
-        <w:rPr>
-          <w:sz w:val="18"/>
-          <w:szCs w:val="18"/>
-        </w:rPr>
-        <w:t>nums</w:t>
-      </w:r>
-      <w:proofErr w:type="spellEnd"/>
-      <w:r>
-        <w:rPr>
-          <w:sz w:val="18"/>
-          <w:szCs w:val="18"/>
-        </w:rPr>
-        <w:t xml:space="preserve"> = [2,3,1,1,4]</w:t>
+        <w:t xml:space="preserve"> nums = [2,3,1,1,4]</w:t>
       </w:r>
     </w:p>
     <w:p>
@@ -169,17 +153,8 @@
           <w:sz w:val="18"/>
           <w:szCs w:val="18"/>
         </w:rPr>
-        <w:t xml:space="preserve"> </w:t>
-      </w:r>
-      <w:proofErr w:type="spellStart"/>
-      <w:r>
-        <w:rPr>
-          <w:sz w:val="18"/>
-          <w:szCs w:val="18"/>
-        </w:rPr>
-        <w:t>true</w:t>
-      </w:r>
-      <w:proofErr w:type="spellEnd"/>
+        <w:t xml:space="preserve"> true</w:t>
+      </w:r>
     </w:p>
     <w:p>
       <w:pPr>
@@ -189,7 +164,6 @@
           <w:szCs w:val="18"/>
         </w:rPr>
       </w:pPr>
-      <w:proofErr w:type="spellStart"/>
       <w:r>
         <w:rPr>
           <w:b/>
@@ -197,9 +171,82 @@
           <w:sz w:val="18"/>
           <w:szCs w:val="18"/>
         </w:rPr>
-        <w:t>Explanation</w:t>
-      </w:r>
-      <w:proofErr w:type="spellEnd"/>
+        <w:t>Explanation:</w:t>
+      </w:r>
+      <w:r>
+        <w:rPr>
+          <w:sz w:val="18"/>
+          <w:szCs w:val="18"/>
+        </w:rPr>
+        <w:t xml:space="preserve"> </w:t>
+      </w:r>
+      <w:r>
+        <w:rPr>
+          <w:sz w:val="18"/>
+          <w:szCs w:val="18"/>
+        </w:rPr>
+        <w:t>Pule do indices 0 para o 1</w:t>
+      </w:r>
+      <w:r>
+        <w:rPr>
+          <w:sz w:val="18"/>
+          <w:szCs w:val="18"/>
+        </w:rPr>
+        <w:t xml:space="preserve">, </w:t>
+      </w:r>
+      <w:r>
+        <w:rPr>
+          <w:sz w:val="18"/>
+          <w:szCs w:val="18"/>
+        </w:rPr>
+        <w:t>em seguida pule</w:t>
+      </w:r>
+      <w:r>
+        <w:rPr>
+          <w:sz w:val="18"/>
+          <w:szCs w:val="18"/>
+        </w:rPr>
+        <w:t xml:space="preserve"> 3 </w:t>
+      </w:r>
+      <w:r>
+        <w:rPr>
+          <w:sz w:val="18"/>
+          <w:szCs w:val="18"/>
+        </w:rPr>
+        <w:t xml:space="preserve">para </w:t>
+      </w:r>
+      <w:r>
+        <w:rPr>
+          <w:sz w:val="18"/>
+          <w:szCs w:val="18"/>
+        </w:rPr>
+        <w:t>chegar no final</w:t>
+      </w:r>
+      <w:r>
+        <w:rPr>
+          <w:sz w:val="18"/>
+          <w:szCs w:val="18"/>
+        </w:rPr>
+        <w:t>.</w:t>
+      </w:r>
+    </w:p>
+    <w:p>
+      <w:pPr>
+        <w:ind w:left="708"/>
+        <w:rPr>
+          <w:sz w:val="18"/>
+          <w:szCs w:val="18"/>
+        </w:rPr>
+      </w:pPr>
+    </w:p>
+    <w:p>
+      <w:pPr>
+        <w:ind w:left="708"/>
+        <w:rPr>
+          <w:sz w:val="18"/>
+          <w:szCs w:val="18"/>
+        </w:rPr>
+      </w:pPr>
       <w:r>
         <w:rPr>
           <w:b/>
@@ -207,89 +254,15 @@
           <w:sz w:val="18"/>
           <w:szCs w:val="18"/>
         </w:rPr>
-        <w:t>:</w:t>
-      </w:r>
-      <w:r>
-        <w:rPr>
-          <w:sz w:val="18"/>
-          <w:szCs w:val="18"/>
-        </w:rPr>
-        <w:t xml:space="preserve"> </w:t>
-      </w:r>
-      <w:r>
-        <w:rPr>
-          <w:sz w:val="18"/>
-          <w:szCs w:val="18"/>
-        </w:rPr>
-        <w:t xml:space="preserve">Pule do </w:t>
-      </w:r>
-      <w:proofErr w:type="spellStart"/>
-      <w:r>
-        <w:rPr>
-          <w:sz w:val="18"/>
-          <w:szCs w:val="18"/>
-        </w:rPr>
-        <w:t>indices</w:t>
-      </w:r>
-      <w:proofErr w:type="spellEnd"/>
-      <w:r>
-        <w:rPr>
-          <w:sz w:val="18"/>
-          <w:szCs w:val="18"/>
-        </w:rPr>
-        <w:t xml:space="preserve"> 0 para o 1</w:t>
-      </w:r>
-      <w:r>
-        <w:rPr>
-          <w:sz w:val="18"/>
-          <w:szCs w:val="18"/>
-        </w:rPr>
-        <w:t xml:space="preserve">, </w:t>
-      </w:r>
-      <w:r>
-        <w:rPr>
-          <w:sz w:val="18"/>
-          <w:szCs w:val="18"/>
-        </w:rPr>
-        <w:t>em seguida pule</w:t>
-      </w:r>
-      <w:r>
-        <w:rPr>
-          <w:sz w:val="18"/>
-          <w:szCs w:val="18"/>
-        </w:rPr>
-        <w:t xml:space="preserve"> 3 </w:t>
-      </w:r>
-      <w:r>
-        <w:rPr>
-          <w:sz w:val="18"/>
-          <w:szCs w:val="18"/>
-        </w:rPr>
-        <w:t xml:space="preserve">para </w:t>
-      </w:r>
-      <w:r>
-        <w:rPr>
-          <w:sz w:val="18"/>
-          <w:szCs w:val="18"/>
-        </w:rPr>
-        <w:t>chegar no final</w:t>
-      </w:r>
-      <w:r>
-        <w:rPr>
-          <w:sz w:val="18"/>
-          <w:szCs w:val="18"/>
-        </w:rPr>
-        <w:t>.</w:t>
-      </w:r>
-    </w:p>
-    <w:p>
-      <w:pPr>
-        <w:ind w:left="708"/>
-        <w:rPr>
-          <w:sz w:val="18"/>
-          <w:szCs w:val="18"/>
-        </w:rPr>
-      </w:pPr>
+        <w:t>Input:</w:t>
+      </w:r>
+      <w:r>
+        <w:rPr>
+          <w:sz w:val="18"/>
+          <w:szCs w:val="18"/>
+        </w:rPr>
+        <w:t xml:space="preserve"> nums = [3,2,1,0,4]</w:t>
+      </w:r>
     </w:p>
     <w:p>
       <w:pPr>
@@ -306,30 +279,14 @@
           <w:sz w:val="18"/>
           <w:szCs w:val="18"/>
         </w:rPr>
-        <w:t>Input:</w:t>
-      </w:r>
-      <w:r>
-        <w:rPr>
-          <w:sz w:val="18"/>
-          <w:szCs w:val="18"/>
-        </w:rPr>
-        <w:t xml:space="preserve"> </w:t>
-      </w:r>
-      <w:proofErr w:type="spellStart"/>
-      <w:r>
-        <w:rPr>
-          <w:sz w:val="18"/>
-          <w:szCs w:val="18"/>
-        </w:rPr>
-        <w:t>nums</w:t>
-      </w:r>
-      <w:proofErr w:type="spellEnd"/>
-      <w:r>
-        <w:rPr>
-          <w:sz w:val="18"/>
-          <w:szCs w:val="18"/>
-        </w:rPr>
-        <w:t xml:space="preserve"> = [3,2,1,0,4]</w:t>
+        <w:t>Output:</w:t>
+      </w:r>
+      <w:r>
+        <w:rPr>
+          <w:sz w:val="18"/>
+          <w:szCs w:val="18"/>
+        </w:rPr>
+        <w:t xml:space="preserve"> false</w:t>
       </w:r>
     </w:p>
     <w:p>
@@ -347,43 +304,7 @@
           <w:sz w:val="18"/>
           <w:szCs w:val="18"/>
         </w:rPr>
-        <w:t>Output:</w:t>
-      </w:r>
-      <w:r>
-        <w:rPr>
-          <w:sz w:val="18"/>
-          <w:szCs w:val="18"/>
-        </w:rPr>
-        <w:t xml:space="preserve"> false</w:t>
-      </w:r>
-    </w:p>
-    <w:p>
-      <w:pPr>
-        <w:ind w:left="708"/>
-        <w:rPr>
-          <w:sz w:val="18"/>
-          <w:szCs w:val="18"/>
-        </w:rPr>
-      </w:pPr>
-      <w:proofErr w:type="spellStart"/>
-      <w:r>
-        <w:rPr>
-          <w:b/>
-          <w:bCs/>
-          <w:sz w:val="18"/>
-          <w:szCs w:val="18"/>
-        </w:rPr>
-        <w:t>Explanation</w:t>
-      </w:r>
-      <w:proofErr w:type="spellEnd"/>
-      <w:r>
-        <w:rPr>
-          <w:b/>
-          <w:bCs/>
-          <w:sz w:val="18"/>
-          <w:szCs w:val="18"/>
-        </w:rPr>
-        <w:t>:</w:t>
+        <w:t>Explanation:</w:t>
       </w:r>
       <w:r>
         <w:rPr>
@@ -527,25 +448,12 @@
     </w:p>
     <w:p/>
     <w:p>
-      <w:pPr>
-        <w:rPr>
-          <w:lang w:val="en-US"/>
-        </w:rPr>
-      </w:pPr>
-      <w:proofErr w:type="spellStart"/>
-      <w:r>
-        <w:rPr>
-          <w:lang w:val="en-US"/>
-        </w:rPr>
+      <w:r>
         <w:t>Solu</w:t>
       </w:r>
       <w:r>
-        <w:rPr>
-          <w:lang w:val="en-US"/>
-        </w:rPr>
         <w:t>ção</w:t>
       </w:r>
-      <w:proofErr w:type="spellEnd"/>
     </w:p>
     <w:p>
       <w:pPr>
@@ -611,23 +519,23 @@
           <w:sz w:val="18"/>
           <w:szCs w:val="18"/>
         </w:rPr>
-        <w:t xml:space="preserve"> portanto devemos </w:t>
-      </w:r>
-      <w:proofErr w:type="gramStart"/>
-      <w:r>
-        <w:rPr>
-          <w:sz w:val="18"/>
-          <w:szCs w:val="18"/>
-        </w:rPr>
-        <w:t>retornar False</w:t>
-      </w:r>
-      <w:proofErr w:type="gramEnd"/>
-      <w:r>
-        <w:rPr>
-          <w:sz w:val="18"/>
-          <w:szCs w:val="18"/>
-        </w:rPr>
-        <w:t>.</w:t>
+        <w:t xml:space="preserve"> portanto devemos retornar False.</w:t>
+      </w:r>
+    </w:p>
+    <w:p>
+      <w:pPr>
+        <w:ind w:left="708" w:firstLine="708"/>
+        <w:rPr>
+          <w:sz w:val="18"/>
+          <w:szCs w:val="18"/>
+        </w:rPr>
+      </w:pPr>
+      <w:r>
+        <w:rPr>
+          <w:sz w:val="18"/>
+          <w:szCs w:val="18"/>
+        </w:rPr>
+        <w:t>Portanto, o algoritmo brute force tem complexidade de tempo O(n**2) enquanto o algoritmo otimizado tem complexidade O(n) e a complexidade de espaço de ambos é O(1).</w:t>
       </w:r>
     </w:p>
     <w:p>
@@ -635,27 +543,12 @@
         <w:ind w:left="708"/>
       </w:pPr>
     </w:p>
-    <w:p>
-      <w:pPr>
-        <w:ind w:left="708"/>
-        <w:rPr>
-          <w:lang w:val="en-US"/>
-        </w:rPr>
-      </w:pPr>
-    </w:p>
-    <w:p>
-      <w:pPr>
-        <w:rPr>
-          <w:lang w:val="en-US"/>
-        </w:rPr>
-      </w:pPr>
-    </w:p>
-    <w:p>
-      <w:pPr>
-        <w:rPr>
-          <w:sz w:val="18"/>
-          <w:szCs w:val="18"/>
-          <w:lang w:val="en-US"/>
+    <w:p/>
+    <w:p>
+      <w:pPr>
+        <w:rPr>
+          <w:sz w:val="18"/>
+          <w:szCs w:val="18"/>
         </w:rPr>
       </w:pPr>
     </w:p>

</xml_diff>